<commit_message>
M02  Evaluativo finalizado .
</commit_message>
<xml_diff>
--- a/momentos_evaluativos/ME02 - G06 - [1128437044] - [1017239733].docx
+++ b/momentos_evaluativos/ME02 - G06 - [1128437044] - [1017239733].docx
@@ -1,10 +1,10 @@
 
 <file path=word/document.xml><?xml version="1.0" encoding="utf-8"?>
-<w:document xmlns:wpc="http://schemas.microsoft.com/office/word/2010/wordprocessingCanvas" xmlns:mc="http://schemas.openxmlformats.org/markup-compatibility/2006" xmlns:o="urn:schemas-microsoft-com:office:office" xmlns:r="http://schemas.openxmlformats.org/officeDocument/2006/relationships" xmlns:m="http://schemas.openxmlformats.org/officeDocument/2006/math" xmlns:v="urn:schemas-microsoft-com:vml" xmlns:wp14="http://schemas.microsoft.com/office/word/2010/wordprocessingDrawing" xmlns:wp="http://schemas.openxmlformats.org/drawingml/2006/wordprocessingDrawing" xmlns:w10="urn:schemas-microsoft-com:office:word" xmlns:w="http://schemas.openxmlformats.org/wordprocessingml/2006/main" xmlns:w14="http://schemas.microsoft.com/office/word/2010/wordml" xmlns:w15="http://schemas.microsoft.com/office/word/2012/wordml" xmlns:wpg="http://schemas.microsoft.com/office/word/2010/wordprocessingGroup" xmlns:wpi="http://schemas.microsoft.com/office/word/2010/wordprocessingInk" xmlns:wne="http://schemas.microsoft.com/office/word/2006/wordml" xmlns:wps="http://schemas.microsoft.com/office/word/2010/wordprocessingShape" mc:Ignorable="w14 w15 wp14">
+<w:document xmlns:wpc="http://schemas.microsoft.com/office/word/2010/wordprocessingCanvas" xmlns:cx="http://schemas.microsoft.com/office/drawing/2014/chartex" xmlns:cx1="http://schemas.microsoft.com/office/drawing/2015/9/8/chartex" xmlns:cx2="http://schemas.microsoft.com/office/drawing/2015/10/21/chartex" xmlns:cx3="http://schemas.microsoft.com/office/drawing/2016/5/9/chartex" xmlns:cx4="http://schemas.microsoft.com/office/drawing/2016/5/10/chartex" xmlns:cx5="http://schemas.microsoft.com/office/drawing/2016/5/11/chartex" xmlns:cx6="http://schemas.microsoft.com/office/drawing/2016/5/12/chartex" xmlns:cx7="http://schemas.microsoft.com/office/drawing/2016/5/13/chartex" xmlns:cx8="http://schemas.microsoft.com/office/drawing/2016/5/14/chartex" xmlns:mc="http://schemas.openxmlformats.org/markup-compatibility/2006" xmlns:aink="http://schemas.microsoft.com/office/drawing/2016/ink" xmlns:am3d="http://schemas.microsoft.com/office/drawing/2017/model3d" xmlns:o="urn:schemas-microsoft-com:office:office" xmlns:oel="http://schemas.microsoft.com/office/2019/extlst" xmlns:r="http://schemas.openxmlformats.org/officeDocument/2006/relationships" xmlns:m="http://schemas.openxmlformats.org/officeDocument/2006/math" xmlns:v="urn:schemas-microsoft-com:vml" xmlns:wp14="http://schemas.microsoft.com/office/word/2010/wordprocessingDrawing" xmlns:wp="http://schemas.openxmlformats.org/drawingml/2006/wordprocessingDrawing" xmlns:w10="urn:schemas-microsoft-com:office:word" xmlns:w="http://schemas.openxmlformats.org/wordprocessingml/2006/main" xmlns:w14="http://schemas.microsoft.com/office/word/2010/wordml" xmlns:w15="http://schemas.microsoft.com/office/word/2012/wordml" xmlns:w16cex="http://schemas.microsoft.com/office/word/2018/wordml/cex" xmlns:w16cid="http://schemas.microsoft.com/office/word/2016/wordml/cid" xmlns:w16="http://schemas.microsoft.com/office/word/2018/wordml" xmlns:w16du="http://schemas.microsoft.com/office/word/2023/wordml/word16du" xmlns:w16sdtdh="http://schemas.microsoft.com/office/word/2020/wordml/sdtdatahash" xmlns:w16se="http://schemas.microsoft.com/office/word/2015/wordml/symex" xmlns:wpg="http://schemas.microsoft.com/office/word/2010/wordprocessingGroup" xmlns:wpi="http://schemas.microsoft.com/office/word/2010/wordprocessingInk" xmlns:wne="http://schemas.microsoft.com/office/word/2006/wordml" xmlns:wps="http://schemas.microsoft.com/office/word/2010/wordprocessingShape" mc:Ignorable="w14 w15 w16se w16cid w16 w16cex w16sdtdh w16du wp14">
   <w:body>
     <w:p>
       <w:pPr>
-        <w:pStyle w:val="Puesto"/>
+        <w:pStyle w:val="Ttulo"/>
         <w:jc w:val="both"/>
       </w:pPr>
       <w:r>
@@ -312,7 +312,21 @@
         <w:rPr>
           <w:b/>
         </w:rPr>
-        <w:t xml:space="preserve"> of </w:t>
+        <w:t xml:space="preserve"> </w:t>
+      </w:r>
+      <w:proofErr w:type="spellStart"/>
+      <w:r>
+        <w:rPr>
+          <w:b/>
+        </w:rPr>
+        <w:t>of</w:t>
+      </w:r>
+      <w:proofErr w:type="spellEnd"/>
+      <w:r>
+        <w:rPr>
+          <w:b/>
+        </w:rPr>
+        <w:t xml:space="preserve"> </w:t>
       </w:r>
       <w:proofErr w:type="spellStart"/>
       <w:r>
@@ -540,21 +554,7 @@
         <w:rPr>
           <w:b/>
         </w:rPr>
-        <w:t xml:space="preserve"> </w:t>
-      </w:r>
-      <w:proofErr w:type="spellStart"/>
-      <w:r>
-        <w:rPr>
-          <w:b/>
-        </w:rPr>
-        <w:t>Urban</w:t>
-      </w:r>
-      <w:proofErr w:type="spellEnd"/>
-      <w:r>
-        <w:rPr>
-          <w:b/>
-        </w:rPr>
-        <w:t xml:space="preserve"> </w:t>
+        <w:t xml:space="preserve"> Urban </w:t>
       </w:r>
       <w:proofErr w:type="spellStart"/>
       <w:r>
@@ -1122,13 +1122,8 @@
       <w:r>
         <w:t xml:space="preserve"> </w:t>
       </w:r>
-      <w:proofErr w:type="spellStart"/>
-      <w:r>
-        <w:t>Forest</w:t>
-      </w:r>
-      <w:proofErr w:type="spellEnd"/>
-      <w:r>
-        <w:t xml:space="preserve"> los resultados para las </w:t>
+      <w:r>
+        <w:t xml:space="preserve">Forest los resultados para las </w:t>
       </w:r>
       <w:r>
         <w:t>estaciones de medición fue</w:t>
@@ -1145,15 +1140,7 @@
       </w:r>
       <w:proofErr w:type="spellEnd"/>
       <w:r>
-        <w:t xml:space="preserve"> </w:t>
-      </w:r>
-      <w:proofErr w:type="spellStart"/>
-      <w:r>
-        <w:t>Forest</w:t>
-      </w:r>
-      <w:proofErr w:type="spellEnd"/>
-      <w:r>
-        <w:t xml:space="preserve"> supero los problemas señalados en el estudio, reduciendo el porcentaje de errores de subestimación.</w:t>
+        <w:t xml:space="preserve"> Forest supero los problemas señalados en el estudio, reduciendo el porcentaje de errores de subestimación.</w:t>
       </w:r>
     </w:p>
     <w:p>
@@ -1270,7 +1257,23 @@
           <w:b/>
           <w:bCs/>
         </w:rPr>
-        <w:t xml:space="preserve"> of Data </w:t>
+        <w:t xml:space="preserve"> </w:t>
+      </w:r>
+      <w:proofErr w:type="spellStart"/>
+      <w:r>
+        <w:rPr>
+          <w:b/>
+          <w:bCs/>
+        </w:rPr>
+        <w:t>of</w:t>
+      </w:r>
+      <w:proofErr w:type="spellEnd"/>
+      <w:r>
+        <w:rPr>
+          <w:b/>
+          <w:bCs/>
+        </w:rPr>
+        <w:t xml:space="preserve"> Data </w:t>
       </w:r>
       <w:proofErr w:type="spellStart"/>
       <w:r>
@@ -1318,7 +1321,23 @@
           <w:b/>
           <w:bCs/>
         </w:rPr>
-        <w:t xml:space="preserve"> Performance of Artificial </w:t>
+        <w:t xml:space="preserve"> Performance </w:t>
+      </w:r>
+      <w:proofErr w:type="spellStart"/>
+      <w:r>
+        <w:rPr>
+          <w:b/>
+          <w:bCs/>
+        </w:rPr>
+        <w:t>of</w:t>
+      </w:r>
+      <w:proofErr w:type="spellEnd"/>
+      <w:r>
+        <w:rPr>
+          <w:b/>
+          <w:bCs/>
+        </w:rPr>
+        <w:t xml:space="preserve"> Artificial </w:t>
       </w:r>
       <w:proofErr w:type="spellStart"/>
       <w:r>
@@ -1465,12 +1484,7 @@
         <w:t xml:space="preserve"> en donde se evaluaron diferentes algoritmos</w:t>
       </w:r>
       <w:r>
-        <w:t xml:space="preserve"> incluyendo redes neuronales y mo</w:t>
-      </w:r>
-      <w:bookmarkStart w:id="3" w:name="_GoBack"/>
-      <w:bookmarkEnd w:id="3"/>
-      <w:r>
-        <w:t xml:space="preserve">delos de ensamble como </w:t>
+        <w:t xml:space="preserve"> incluyendo redes neuronales y modelos de ensamble como </w:t>
       </w:r>
       <w:proofErr w:type="spellStart"/>
       <w:r>
@@ -1508,8 +1522,8 @@
           <w:numId w:val="11"/>
         </w:numPr>
       </w:pPr>
-      <w:bookmarkStart w:id="4" w:name="_pgojz6nz8v53" w:colFirst="0" w:colLast="0"/>
-      <w:bookmarkEnd w:id="4"/>
+      <w:bookmarkStart w:id="3" w:name="_pgojz6nz8v53" w:colFirst="0" w:colLast="0"/>
+      <w:bookmarkEnd w:id="3"/>
       <w:r>
         <w:t>Modelos y Métodos ya existentes.</w:t>
       </w:r>
@@ -1767,42 +1781,24 @@
           <w:bCs/>
           <w:lang w:val="es-CO"/>
         </w:rPr>
+        <w:t xml:space="preserve"> Urban </w:t>
+      </w:r>
+      <w:proofErr w:type="spellStart"/>
+      <w:r>
+        <w:rPr>
+          <w:b/>
+          <w:bCs/>
+          <w:lang w:val="es-CO"/>
+        </w:rPr>
+        <w:t>Region</w:t>
+      </w:r>
+      <w:proofErr w:type="spellEnd"/>
+      <w:r>
+        <w:rPr>
+          <w:lang w:val="es-CO"/>
+        </w:rPr>
         <w:t xml:space="preserve"> </w:t>
       </w:r>
-      <w:proofErr w:type="spellStart"/>
-      <w:r>
-        <w:rPr>
-          <w:b/>
-          <w:bCs/>
-          <w:lang w:val="es-CO"/>
-        </w:rPr>
-        <w:t>Urban</w:t>
-      </w:r>
-      <w:proofErr w:type="spellEnd"/>
-      <w:r>
-        <w:rPr>
-          <w:b/>
-          <w:bCs/>
-          <w:lang w:val="es-CO"/>
-        </w:rPr>
-        <w:t xml:space="preserve"> </w:t>
-      </w:r>
-      <w:proofErr w:type="spellStart"/>
-      <w:r>
-        <w:rPr>
-          <w:b/>
-          <w:bCs/>
-          <w:lang w:val="es-CO"/>
-        </w:rPr>
-        <w:t>Region</w:t>
-      </w:r>
-      <w:proofErr w:type="spellEnd"/>
-      <w:r>
-        <w:rPr>
-          <w:lang w:val="es-CO"/>
-        </w:rPr>
-        <w:t xml:space="preserve"> </w:t>
-      </w:r>
       <w:r>
         <w:rPr>
           <w:lang w:val="es-CO"/>
@@ -1948,13 +1944,8 @@
       <w:r>
         <w:t>ciudades de Brasil (</w:t>
       </w:r>
-      <w:proofErr w:type="spellStart"/>
-      <w:r>
-        <w:t>Botelho</w:t>
-      </w:r>
-      <w:proofErr w:type="spellEnd"/>
-      <w:r>
-        <w:t xml:space="preserve">, Gamboa y </w:t>
+      <w:r>
+        <w:t xml:space="preserve">Botelho, Gamboa y </w:t>
       </w:r>
       <w:proofErr w:type="spellStart"/>
       <w:r>
@@ -2500,7 +2491,21 @@
         <w:rPr>
           <w:lang w:val="es-CO"/>
         </w:rPr>
-        <w:t xml:space="preserve"> para optimizar los hiperparámetros del modelo </w:t>
+        <w:t xml:space="preserve"> para optimizar los </w:t>
+      </w:r>
+      <w:proofErr w:type="spellStart"/>
+      <w:r>
+        <w:rPr>
+          <w:lang w:val="es-CO"/>
+        </w:rPr>
+        <w:t>hiperparámetros</w:t>
+      </w:r>
+      <w:proofErr w:type="spellEnd"/>
+      <w:r>
+        <w:rPr>
+          <w:lang w:val="es-CO"/>
+        </w:rPr>
+        <w:t xml:space="preserve"> del modelo </w:t>
       </w:r>
       <w:proofErr w:type="spellStart"/>
       <w:r>
@@ -3331,21 +3336,7 @@
         <w:rPr>
           <w:lang w:val="es-CO"/>
         </w:rPr>
-        <w:t xml:space="preserve"> </w:t>
-      </w:r>
-      <w:proofErr w:type="spellStart"/>
-      <w:r>
-        <w:rPr>
-          <w:lang w:val="es-CO"/>
-        </w:rPr>
-        <w:t>Forest</w:t>
-      </w:r>
-      <w:proofErr w:type="spellEnd"/>
-      <w:r>
-        <w:rPr>
-          <w:lang w:val="es-CO"/>
-        </w:rPr>
-        <w:t xml:space="preserve"> (RF): Se realizan pruebas con 100, 500 y 1000 arboles con 2 y 3 variables. en las tres estaciones de monitoreo, se utiliza la base de datos con datos faltantes.</w:t>
+        <w:t xml:space="preserve"> Forest (RF): Se realizan pruebas con 100, 500 y 1000 arboles con 2 y 3 variables. en las tres estaciones de monitoreo, se utiliza la base de datos con datos faltantes.</w:t>
       </w:r>
     </w:p>
     <w:p>
@@ -3417,15 +3408,7 @@
       </w:r>
       <w:proofErr w:type="spellEnd"/>
       <w:r>
-        <w:t xml:space="preserve"> </w:t>
-      </w:r>
-      <w:proofErr w:type="spellStart"/>
-      <w:r>
-        <w:t>Forest</w:t>
-      </w:r>
-      <w:proofErr w:type="spellEnd"/>
-      <w:r>
-        <w:t xml:space="preserve"> por sus mejores resultados en el periodo de tiempo a escenarios de predicción de alertas.</w:t>
+        <w:t xml:space="preserve"> Forest por sus mejores resultados en el periodo de tiempo a escenarios de predicción de alertas.</w:t>
       </w:r>
     </w:p>
     <w:p>
@@ -3485,7 +3468,23 @@
           <w:b/>
           <w:bCs/>
         </w:rPr>
-        <w:t xml:space="preserve"> of Data </w:t>
+        <w:t xml:space="preserve"> </w:t>
+      </w:r>
+      <w:proofErr w:type="spellStart"/>
+      <w:r>
+        <w:rPr>
+          <w:b/>
+          <w:bCs/>
+        </w:rPr>
+        <w:t>of</w:t>
+      </w:r>
+      <w:proofErr w:type="spellEnd"/>
+      <w:r>
+        <w:rPr>
+          <w:b/>
+          <w:bCs/>
+        </w:rPr>
+        <w:t xml:space="preserve"> Data </w:t>
       </w:r>
       <w:proofErr w:type="spellStart"/>
       <w:r>
@@ -3533,7 +3532,23 @@
           <w:b/>
           <w:bCs/>
         </w:rPr>
-        <w:t xml:space="preserve"> Performance of Artificial </w:t>
+        <w:t xml:space="preserve"> Performance </w:t>
+      </w:r>
+      <w:proofErr w:type="spellStart"/>
+      <w:r>
+        <w:rPr>
+          <w:b/>
+          <w:bCs/>
+        </w:rPr>
+        <w:t>of</w:t>
+      </w:r>
+      <w:proofErr w:type="spellEnd"/>
+      <w:r>
+        <w:rPr>
+          <w:b/>
+          <w:bCs/>
+        </w:rPr>
+        <w:t xml:space="preserve"> Artificial </w:t>
       </w:r>
       <w:proofErr w:type="spellStart"/>
       <w:r>
@@ -4256,8 +4271,8 @@
           <w:numId w:val="11"/>
         </w:numPr>
       </w:pPr>
-      <w:bookmarkStart w:id="5" w:name="_psiwfbl6e5ie" w:colFirst="0" w:colLast="0"/>
-      <w:bookmarkEnd w:id="5"/>
+      <w:bookmarkStart w:id="4" w:name="_psiwfbl6e5ie" w:colFirst="0" w:colLast="0"/>
+      <w:bookmarkEnd w:id="4"/>
       <w:r>
         <w:t>Referencias.</w:t>
       </w:r>
@@ -4300,7 +4315,7 @@
           <w:color w:val="000000" w:themeColor="text1"/>
           <w:shd w:val="clear" w:color="auto" w:fill="FFFFFF"/>
         </w:rPr>
-        <w:t>Diele-Viegas</w:t>
+        <w:t>Diele</w:t>
       </w:r>
       <w:proofErr w:type="spellEnd"/>
       <w:r>
@@ -4308,7 +4323,7 @@
           <w:color w:val="000000" w:themeColor="text1"/>
           <w:shd w:val="clear" w:color="auto" w:fill="FFFFFF"/>
         </w:rPr>
-        <w:t>, L. M., &amp; Moreira, D. M. (2022). Long-</w:t>
+        <w:t>-Viegas, L. M., &amp; Moreira, D. M. (2022). Long-</w:t>
       </w:r>
       <w:proofErr w:type="spellStart"/>
       <w:r>
@@ -4404,23 +4419,7 @@
           <w:color w:val="000000" w:themeColor="text1"/>
           <w:shd w:val="clear" w:color="auto" w:fill="FFFFFF"/>
         </w:rPr>
-        <w:t xml:space="preserve"> </w:t>
-      </w:r>
-      <w:proofErr w:type="spellStart"/>
-      <w:r>
-        <w:rPr>
-          <w:color w:val="000000" w:themeColor="text1"/>
-          <w:shd w:val="clear" w:color="auto" w:fill="FFFFFF"/>
-        </w:rPr>
-        <w:t>Urban</w:t>
-      </w:r>
-      <w:proofErr w:type="spellEnd"/>
-      <w:r>
-        <w:rPr>
-          <w:color w:val="000000" w:themeColor="text1"/>
-          <w:shd w:val="clear" w:color="auto" w:fill="FFFFFF"/>
-        </w:rPr>
-        <w:t xml:space="preserve"> </w:t>
+        <w:t xml:space="preserve"> Urban </w:t>
       </w:r>
       <w:proofErr w:type="spellStart"/>
       <w:r>
@@ -4848,7 +4847,15 @@
       </w:r>
       <w:proofErr w:type="spellEnd"/>
       <w:r>
-        <w:t xml:space="preserve"> of </w:t>
+        <w:t xml:space="preserve"> </w:t>
+      </w:r>
+      <w:proofErr w:type="spellStart"/>
+      <w:r>
+        <w:t>of</w:t>
+      </w:r>
+      <w:proofErr w:type="spellEnd"/>
+      <w:r>
+        <w:t xml:space="preserve"> </w:t>
       </w:r>
       <w:proofErr w:type="spellStart"/>
       <w:r>
@@ -4969,7 +4976,7 @@
           <w:i/>
           <w:iCs/>
         </w:rPr>
-        <w:t xml:space="preserve"> of Data </w:t>
+        <w:t xml:space="preserve"> </w:t>
       </w:r>
       <w:proofErr w:type="spellStart"/>
       <w:r>
@@ -4977,7 +4984,7 @@
           <w:i/>
           <w:iCs/>
         </w:rPr>
-        <w:t>Length</w:t>
+        <w:t>of</w:t>
       </w:r>
       <w:proofErr w:type="spellEnd"/>
       <w:r>
@@ -4985,7 +4992,7 @@
           <w:i/>
           <w:iCs/>
         </w:rPr>
-        <w:t xml:space="preserve"> </w:t>
+        <w:t xml:space="preserve"> Data </w:t>
       </w:r>
       <w:proofErr w:type="spellStart"/>
       <w:r>
@@ -4993,7 +5000,7 @@
           <w:i/>
           <w:iCs/>
         </w:rPr>
-        <w:t>on</w:t>
+        <w:t>Length</w:t>
       </w:r>
       <w:proofErr w:type="spellEnd"/>
       <w:r>
@@ -5009,7 +5016,7 @@
           <w:i/>
           <w:iCs/>
         </w:rPr>
-        <w:t>the</w:t>
+        <w:t>on</w:t>
       </w:r>
       <w:proofErr w:type="spellEnd"/>
       <w:r>
@@ -5017,7 +5024,39 @@
           <w:i/>
           <w:iCs/>
         </w:rPr>
-        <w:t xml:space="preserve"> Performance of Artificial </w:t>
+        <w:t xml:space="preserve"> </w:t>
+      </w:r>
+      <w:proofErr w:type="spellStart"/>
+      <w:r>
+        <w:rPr>
+          <w:i/>
+          <w:iCs/>
+        </w:rPr>
+        <w:t>the</w:t>
+      </w:r>
+      <w:proofErr w:type="spellEnd"/>
+      <w:r>
+        <w:rPr>
+          <w:i/>
+          <w:iCs/>
+        </w:rPr>
+        <w:t xml:space="preserve"> Performance </w:t>
+      </w:r>
+      <w:proofErr w:type="spellStart"/>
+      <w:r>
+        <w:rPr>
+          <w:i/>
+          <w:iCs/>
+        </w:rPr>
+        <w:t>of</w:t>
+      </w:r>
+      <w:proofErr w:type="spellEnd"/>
+      <w:r>
+        <w:rPr>
+          <w:i/>
+          <w:iCs/>
+        </w:rPr>
+        <w:t xml:space="preserve"> Artificial </w:t>
       </w:r>
       <w:proofErr w:type="spellStart"/>
       <w:r>
@@ -5109,7 +5148,7 @@
         </w:r>
       </w:hyperlink>
       <w:r>
-        <w:t xml:space="preserve"> ]</w:t>
+        <w:t xml:space="preserve"> </w:t>
       </w:r>
     </w:p>
     <w:p>
@@ -5155,8 +5194,8 @@
       <w:pPr>
         <w:pStyle w:val="Subttulo"/>
       </w:pPr>
-      <w:bookmarkStart w:id="6" w:name="_90fdwytlt4fv" w:colFirst="0" w:colLast="0"/>
-      <w:bookmarkEnd w:id="6"/>
+      <w:bookmarkStart w:id="5" w:name="_90fdwytlt4fv" w:colFirst="0" w:colLast="0"/>
+      <w:bookmarkEnd w:id="5"/>
     </w:p>
     <w:p/>
     <w:p/>
@@ -5176,7 +5215,7 @@
 </file>
 
 <file path=word/numbering.xml><?xml version="1.0" encoding="utf-8"?>
-<w:numbering xmlns:wpc="http://schemas.microsoft.com/office/word/2010/wordprocessingCanvas" xmlns:mc="http://schemas.openxmlformats.org/markup-compatibility/2006" xmlns:o="urn:schemas-microsoft-com:office:office" xmlns:r="http://schemas.openxmlformats.org/officeDocument/2006/relationships" xmlns:m="http://schemas.openxmlformats.org/officeDocument/2006/math" xmlns:v="urn:schemas-microsoft-com:vml" xmlns:wp14="http://schemas.microsoft.com/office/word/2010/wordprocessingDrawing" xmlns:wp="http://schemas.openxmlformats.org/drawingml/2006/wordprocessingDrawing" xmlns:w10="urn:schemas-microsoft-com:office:word" xmlns:w="http://schemas.openxmlformats.org/wordprocessingml/2006/main" xmlns:w14="http://schemas.microsoft.com/office/word/2010/wordml" xmlns:w15="http://schemas.microsoft.com/office/word/2012/wordml" xmlns:wpg="http://schemas.microsoft.com/office/word/2010/wordprocessingGroup" xmlns:wpi="http://schemas.microsoft.com/office/word/2010/wordprocessingInk" xmlns:wne="http://schemas.microsoft.com/office/word/2006/wordml" xmlns:wps="http://schemas.microsoft.com/office/word/2010/wordprocessingShape" mc:Ignorable="w14 w15 wp14">
+<w:numbering xmlns:wpc="http://schemas.microsoft.com/office/word/2010/wordprocessingCanvas" xmlns:cx="http://schemas.microsoft.com/office/drawing/2014/chartex" xmlns:cx1="http://schemas.microsoft.com/office/drawing/2015/9/8/chartex" xmlns:cx2="http://schemas.microsoft.com/office/drawing/2015/10/21/chartex" xmlns:cx3="http://schemas.microsoft.com/office/drawing/2016/5/9/chartex" xmlns:cx4="http://schemas.microsoft.com/office/drawing/2016/5/10/chartex" xmlns:cx5="http://schemas.microsoft.com/office/drawing/2016/5/11/chartex" xmlns:cx6="http://schemas.microsoft.com/office/drawing/2016/5/12/chartex" xmlns:cx7="http://schemas.microsoft.com/office/drawing/2016/5/13/chartex" xmlns:cx8="http://schemas.microsoft.com/office/drawing/2016/5/14/chartex" xmlns:mc="http://schemas.openxmlformats.org/markup-compatibility/2006" xmlns:aink="http://schemas.microsoft.com/office/drawing/2016/ink" xmlns:am3d="http://schemas.microsoft.com/office/drawing/2017/model3d" xmlns:o="urn:schemas-microsoft-com:office:office" xmlns:oel="http://schemas.microsoft.com/office/2019/extlst" xmlns:r="http://schemas.openxmlformats.org/officeDocument/2006/relationships" xmlns:m="http://schemas.openxmlformats.org/officeDocument/2006/math" xmlns:v="urn:schemas-microsoft-com:vml" xmlns:wp14="http://schemas.microsoft.com/office/word/2010/wordprocessingDrawing" xmlns:wp="http://schemas.openxmlformats.org/drawingml/2006/wordprocessingDrawing" xmlns:w10="urn:schemas-microsoft-com:office:word" xmlns:w="http://schemas.openxmlformats.org/wordprocessingml/2006/main" xmlns:w14="http://schemas.microsoft.com/office/word/2010/wordml" xmlns:w15="http://schemas.microsoft.com/office/word/2012/wordml" xmlns:w16cex="http://schemas.microsoft.com/office/word/2018/wordml/cex" xmlns:w16cid="http://schemas.microsoft.com/office/word/2016/wordml/cid" xmlns:w16="http://schemas.microsoft.com/office/word/2018/wordml" xmlns:w16du="http://schemas.microsoft.com/office/word/2023/wordml/word16du" xmlns:w16sdtdh="http://schemas.microsoft.com/office/word/2020/wordml/sdtdatahash" xmlns:w16se="http://schemas.microsoft.com/office/word/2015/wordml/symex" xmlns:wpg="http://schemas.microsoft.com/office/word/2010/wordprocessingGroup" xmlns:wpi="http://schemas.microsoft.com/office/word/2010/wordprocessingInk" xmlns:wne="http://schemas.microsoft.com/office/word/2006/wordml" xmlns:wps="http://schemas.microsoft.com/office/word/2010/wordprocessingShape" mc:Ignorable="w14 w15 w16se w16cid w16 w16cex w16sdtdh w16du wp14">
   <w:abstractNum w:abstractNumId="0" w15:restartNumberingAfterBreak="0">
     <w:nsid w:val="046B39B7"/>
     <w:multiLevelType w:val="multilevel"/>
@@ -6390,44 +6429,44 @@
       </w:rPr>
     </w:lvl>
   </w:abstractNum>
-  <w:num w:numId="1">
+  <w:num w:numId="1" w16cid:durableId="423306092">
     <w:abstractNumId w:val="6"/>
   </w:num>
-  <w:num w:numId="2">
+  <w:num w:numId="2" w16cid:durableId="1554152737">
     <w:abstractNumId w:val="1"/>
   </w:num>
-  <w:num w:numId="3">
+  <w:num w:numId="3" w16cid:durableId="1503858111">
     <w:abstractNumId w:val="10"/>
   </w:num>
-  <w:num w:numId="4">
+  <w:num w:numId="4" w16cid:durableId="152376971">
     <w:abstractNumId w:val="5"/>
   </w:num>
-  <w:num w:numId="5">
+  <w:num w:numId="5" w16cid:durableId="2143620734">
     <w:abstractNumId w:val="8"/>
   </w:num>
-  <w:num w:numId="6">
+  <w:num w:numId="6" w16cid:durableId="1925409991">
     <w:abstractNumId w:val="9"/>
   </w:num>
-  <w:num w:numId="7">
+  <w:num w:numId="7" w16cid:durableId="1691297153">
     <w:abstractNumId w:val="2"/>
   </w:num>
-  <w:num w:numId="8">
+  <w:num w:numId="8" w16cid:durableId="1397702292">
     <w:abstractNumId w:val="0"/>
   </w:num>
-  <w:num w:numId="9">
+  <w:num w:numId="9" w16cid:durableId="723527794">
     <w:abstractNumId w:val="3"/>
   </w:num>
-  <w:num w:numId="10">
+  <w:num w:numId="10" w16cid:durableId="441458543">
     <w:abstractNumId w:val="4"/>
   </w:num>
-  <w:num w:numId="11">
+  <w:num w:numId="11" w16cid:durableId="757216140">
     <w:abstractNumId w:val="7"/>
   </w:num>
 </w:numbering>
 </file>
 
 <file path=word/styles.xml><?xml version="1.0" encoding="utf-8"?>
-<w:styles xmlns:mc="http://schemas.openxmlformats.org/markup-compatibility/2006" xmlns:r="http://schemas.openxmlformats.org/officeDocument/2006/relationships" xmlns:w="http://schemas.openxmlformats.org/wordprocessingml/2006/main" xmlns:w14="http://schemas.microsoft.com/office/word/2010/wordml" xmlns:w15="http://schemas.microsoft.com/office/word/2012/wordml" mc:Ignorable="w14 w15">
+<w:styles xmlns:mc="http://schemas.openxmlformats.org/markup-compatibility/2006" xmlns:r="http://schemas.openxmlformats.org/officeDocument/2006/relationships" xmlns:w="http://schemas.openxmlformats.org/wordprocessingml/2006/main" xmlns:w14="http://schemas.microsoft.com/office/word/2010/wordml" xmlns:w15="http://schemas.microsoft.com/office/word/2012/wordml" xmlns:w16cex="http://schemas.microsoft.com/office/word/2018/wordml/cex" xmlns:w16cid="http://schemas.microsoft.com/office/word/2016/wordml/cid" xmlns:w16="http://schemas.microsoft.com/office/word/2018/wordml" xmlns:w16du="http://schemas.microsoft.com/office/word/2023/wordml/word16du" xmlns:w16sdtdh="http://schemas.microsoft.com/office/word/2020/wordml/sdtdatahash" xmlns:w16se="http://schemas.microsoft.com/office/word/2015/wordml/symex" mc:Ignorable="w14 w15 w16se w16cid w16 w16cex w16sdtdh w16du">
   <w:docDefaults>
     <w:rPrDefault>
       <w:rPr>
@@ -6443,7 +6482,7 @@
       </w:pPr>
     </w:pPrDefault>
   </w:docDefaults>
-  <w:latentStyles w:defLockedState="0" w:defUIPriority="99" w:defSemiHidden="0" w:defUnhideWhenUsed="0" w:defQFormat="0" w:count="371">
+  <w:latentStyles w:defLockedState="0" w:defUIPriority="99" w:defSemiHidden="0" w:defUnhideWhenUsed="0" w:defQFormat="0" w:count="376">
     <w:lsdException w:name="Normal" w:uiPriority="0" w:qFormat="1"/>
     <w:lsdException w:name="heading 1" w:uiPriority="9" w:qFormat="1"/>
     <w:lsdException w:name="heading 2" w:semiHidden="1" w:uiPriority="9" w:unhideWhenUsed="1" w:qFormat="1"/>
@@ -6815,6 +6854,11 @@
     <w:lsdException w:name="List Table 5 Dark Accent 6" w:uiPriority="50"/>
     <w:lsdException w:name="List Table 6 Colorful Accent 6" w:uiPriority="51"/>
     <w:lsdException w:name="List Table 7 Colorful Accent 6" w:uiPriority="52"/>
+    <w:lsdException w:name="Mention" w:semiHidden="1" w:unhideWhenUsed="1"/>
+    <w:lsdException w:name="Smart Hyperlink" w:semiHidden="1" w:unhideWhenUsed="1"/>
+    <w:lsdException w:name="Hashtag" w:semiHidden="1" w:unhideWhenUsed="1"/>
+    <w:lsdException w:name="Unresolved Mention" w:semiHidden="1" w:unhideWhenUsed="1"/>
+    <w:lsdException w:name="Smart Link" w:semiHidden="1" w:unhideWhenUsed="1"/>
   </w:latentStyles>
   <w:style w:type="paragraph" w:default="1" w:styleId="Normal">
     <w:name w:val="Normal"/>
@@ -6971,7 +7015,7 @@
       </w:tblCellMar>
     </w:tblPr>
   </w:style>
-  <w:style w:type="paragraph" w:styleId="Puesto">
+  <w:style w:type="paragraph" w:styleId="Ttulo">
     <w:name w:val="Title"/>
     <w:basedOn w:val="Normal"/>
     <w:next w:val="Normal"/>

</xml_diff>